<commit_message>
Cleaned up a few scripts, worked on the topic model, and added some bigrams to the modeling
</commit_message>
<xml_diff>
--- a/files/CMS-2017-0163-0286-1.docx
+++ b/files/CMS-2017-0163-0286-1.docx
@@ -1,6 +1,6 @@
 
 <file path=word/document.xml><?xml version="1.0" encoding="utf-8"?>
-<w:document xmlns:wpc="http://schemas.microsoft.com/office/word/2010/wordprocessingCanvas" xmlns:mc="http://schemas.openxmlformats.org/markup-compatibility/2006" xmlns:o="urn:schemas-microsoft-com:office:office" xmlns:r="http://schemas.openxmlformats.org/officeDocument/2006/relationships" xmlns:m="http://schemas.openxmlformats.org/officeDocument/2006/math" xmlns:v="urn:schemas-microsoft-com:vml" xmlns:wp14="http://schemas.microsoft.com/office/word/2010/wordprocessingDrawing" xmlns:wp="http://schemas.openxmlformats.org/drawingml/2006/wordprocessingDrawing" xmlns:w10="urn:schemas-microsoft-com:office:word" xmlns:w="http://schemas.openxmlformats.org/wordprocessingml/2006/main" xmlns:w14="http://schemas.microsoft.com/office/word/2010/wordml" xmlns:w15="http://schemas.microsoft.com/office/word/2012/wordml" xmlns:wpg="http://schemas.microsoft.com/office/word/2010/wordprocessingGroup" xmlns:wpi="http://schemas.microsoft.com/office/word/2010/wordprocessingInk" xmlns:wne="http://schemas.microsoft.com/office/word/2006/wordml" xmlns:wps="http://schemas.microsoft.com/office/word/2010/wordprocessingShape" mc:Ignorable="w14 w15 wp14">
+<w:document xmlns:wpc="http://schemas.microsoft.com/office/word/2010/wordprocessingCanvas" xmlns:cx="http://schemas.microsoft.com/office/drawing/2014/chartex" xmlns:cx1="http://schemas.microsoft.com/office/drawing/2015/9/8/chartex" xmlns:mc="http://schemas.openxmlformats.org/markup-compatibility/2006" xmlns:o="urn:schemas-microsoft-com:office:office" xmlns:r="http://schemas.openxmlformats.org/officeDocument/2006/relationships" xmlns:m="http://schemas.openxmlformats.org/officeDocument/2006/math" xmlns:v="urn:schemas-microsoft-com:vml" xmlns:wp14="http://schemas.microsoft.com/office/word/2010/wordprocessingDrawing" xmlns:wp="http://schemas.openxmlformats.org/drawingml/2006/wordprocessingDrawing" xmlns:w10="urn:schemas-microsoft-com:office:word" xmlns:w="http://schemas.openxmlformats.org/wordprocessingml/2006/main" xmlns:w14="http://schemas.microsoft.com/office/word/2010/wordml" xmlns:w15="http://schemas.microsoft.com/office/word/2012/wordml" xmlns:w16se="http://schemas.microsoft.com/office/word/2015/wordml/symex" xmlns:wpg="http://schemas.microsoft.com/office/word/2010/wordprocessingGroup" xmlns:wpi="http://schemas.microsoft.com/office/word/2010/wordprocessingInk" xmlns:wne="http://schemas.microsoft.com/office/word/2006/wordml" xmlns:wps="http://schemas.microsoft.com/office/word/2010/wordprocessingShape" mc:Ignorable="w14 w15 w16se wp14">
   <w:body>
     <w:p>
       <w:r>
@@ -16,7 +16,7 @@
         <w:rPr>
           <w:noProof/>
         </w:rPr>
-        <w:t>July 23, 2018</w:t>
+        <w:t>February 28, 2018</w:t>
       </w:r>
       <w:r>
         <w:fldChar w:fldCharType="end"/>
@@ -40,7 +40,16 @@
     </w:p>
     <w:p>
       <w:r>
-        <w:t xml:space="preserve">From: Joanne Lynn, MD, MA, MS, Director, Program to Improve Eldercare, Altarum – </w:t>
+        <w:t xml:space="preserve">From: </w:t>
+      </w:r>
+      <w:r>
+        <w:t>Joanne Lynn,</w:t>
+      </w:r>
+      <w:r>
+        <w:t xml:space="preserve"> MD, MA, MS,</w:t>
+      </w:r>
+      <w:r>
+        <w:t xml:space="preserve"> Director, Program to Improve Eldercare, Altarum – </w:t>
       </w:r>
       <w:hyperlink r:id="rId12" w:history="1">
         <w:r>
@@ -77,16 +86,16 @@
         <w:t>Quality Measures.</w:t>
       </w:r>
       <w:r>
-        <w:t xml:space="preserve"> This Note conveys a remarkable notice of improved quality measures for persons living with the serious disabilities and illnesses associated with advanced old age or with advanced illness at a younger age.  Many of these are being developed by NCQA, and we would especially encourage development, testing and inclusion of measures of functional status as an arbiter of exclusion from some current quality measures.  Consider that a person who is only 67 years old but who has Alzheimer’s dementia and 2 or more ADL dependencies should not be getting a mammogram or tight control of diabetes or hypertension.  Measuring functional status and having it available in the data set would allow more appropriate exclusions than </w:t>
-      </w:r>
-      <w:r>
-        <w:lastRenderedPageBreak/>
-        <w:t>are currently possible, since current exclusions are almost entirely age-related. This is explicitly considered as a cross-cutting exclusion for advanced illness (p. 146), which we support. We also enthusiastically endorse the initiatives to start measuring substance abuse, polypharmacy, CNS and ACH polypharmacy, and care planning (Part 2, p. 149+).  The idea of changing the readmission measure to measure readmissions for a population (Part 2, p. 145) will require some testing of adjustments needed, but it is a much more appropriate metric than the hospital-specific readmissions/discharges metrics now in common use.</w:t>
+        <w:t xml:space="preserve"> This Note conveys a remarkable notice of improved quality measures for persons living with the serious disabilities and illnesses associated with advanced old age or with advanced illness at a younger age.  Many of these are being developed by NCQA, and we would especially encourage development, testing and inclusion of measures of functional status as an arbiter of exclusion from some current quality measures.  Consider that a person who is only 67 years old but who has Alzheimer’s dementia and 2 or more ADL dependencies should not be getting a mammogram or tight control of diabetes or hypertension.  Measuring functional status and having it available in the data set would allow more appropriate exclusions than are currently possible, since current exclusions are almost entirely age-related. This is explicitly considered as a cross-cutting exclusion for advanced illness (p. 146), which we support. We also enthusiastically endorse the initiatives to start measuring substance abuse, polypharmacy, CNS and ACH polypharmacy, and care planning (Part 2, p. 149+).  The idea of changing the readmission measure to measure readmissions for a population (Part 2, p. 145) will require some testing of adjustments needed, but it is a much more appropriate metric than the hospital-specific readmissions/discharges metrics now in common use.</w:t>
       </w:r>
     </w:p>
     <w:p>
       <w:r>
-        <w:t xml:space="preserve">CMS proposes to add three medication adherence measures to the Star Ratings Program (diabetes, hypertension, and cholesterol) (Part 2, p. 123) and to adjust them on the basis of socio-demographic factors.  CMS should certainly take this opportunity to begin to exclude patients with advanced illnesses.  At present, this would be limited to certain diagnoses, a few indicators of advanced illness (e.g., oxygen for COPD, feeding tubes, nursing home residence) and also hospice enrollment, but soon the exclusion could also turn on an algorithm that reflected diminished cognitive and/or physical function associated with age or diagnoses and drawn from the data required under the IMPACT act. </w:t>
+        <w:t xml:space="preserve">CMS proposes to add three medication adherence measures to the Star Ratings Program </w:t>
+      </w:r>
+      <w:r>
+        <w:lastRenderedPageBreak/>
+        <w:t xml:space="preserve">(diabetes, hypertension, and cholesterol) (Part 2, p. 123) and to adjust them on the basis of socio-demographic factors.  CMS should certainly take this opportunity to begin to exclude patients with advanced illnesses.  At present, this would be limited to certain diagnoses, a few indicators of advanced illness (e.g., oxygen for COPD, feeding tubes, nursing home residence) and also hospice enrollment, but soon the exclusion could also turn on an algorithm that reflected diminished cognitive and/or physical function associated with age or diagnoses and drawn from the data required under the IMPACT act. </w:t>
       </w:r>
     </w:p>
     <w:p>
@@ -133,7 +142,6 @@
           <w:rFonts w:ascii="Calibri" w:hAnsi="Calibri"/>
           <w:color w:val="000000"/>
         </w:rPr>
-        <w:lastRenderedPageBreak/>
         <w:t xml:space="preserve"> Going forward, it would be better for CMS, the primary payer for health care services for the elderly, to have a risk adjustment model that includes dementia, which is one of the more costly and prevalent conditions in the elderly population.    Correcting this omission would be a useful product from the proposed effort to re-estimate the HCC model.  The evaluation CMS indicated it will produce by December 2018 should explicitly evaluate the performance of the current models in patients with cognitive Impairment, and if performance is similar to their prior evaluation of risk adjustment in patients with Cognitive Impairment (with a predictive ratio of .86), CMS should describe why explicitly including HCCs 51 and 52 would not improve risk adjustment. </w:t>
       </w:r>
     </w:p>
@@ -166,7 +174,15 @@
           <w:rFonts w:ascii="Calibri" w:hAnsi="Calibri"/>
           <w:color w:val="000000"/>
         </w:rPr>
-        <w:t>CMS should also recalibrate the HCC model for PACE.  Once the HCC model is recalibrated, CMS should re-compute the frailty adjustment for PACE.  The current model is a decade old, and much has changed.  Just as the ESRD model needed recalibrated, so does the PACE model, aiming to have it more closely estimate likely costs.</w:t>
+        <w:t xml:space="preserve">CMS should also recalibrate the HCC model for PACE.  Once the HCC model is recalibrated, CMS should </w:t>
+      </w:r>
+      <w:r>
+        <w:rPr>
+          <w:rFonts w:ascii="Calibri" w:hAnsi="Calibri"/>
+          <w:color w:val="000000"/>
+        </w:rPr>
+        <w:lastRenderedPageBreak/>
+        <w:t>re-compute the frailty adjustment for PACE.  The current model is a decade old, and much has changed.  Just as the ESRD model needed recalibrated, so does the PACE model, aiming to have it more closely estimate likely costs.</w:t>
       </w:r>
     </w:p>
     <w:p>
@@ -190,11 +206,7 @@
         <w:t>HRA to Add Functional Status to Claim Stream.</w:t>
       </w:r>
       <w:r>
-        <w:t xml:space="preserve"> The Note allows a Rewards </w:t>
-      </w:r>
-      <w:r>
-        <w:lastRenderedPageBreak/>
-        <w:t xml:space="preserve">and Incentive Program that includes a Health Risk Assessment, which is a very important component of comprehensive care for elders (Part 2, p. 186).  CMS should develop a way in which an HRA regularly includes at least a test of cognitive function and a test of ADL function, and then the results should be able to be detected in the claim stream so as to be combined with the assessments in post-hospital care under IMPACT. </w:t>
+        <w:t xml:space="preserve"> The Note allows a Rewards and Incentive Program that includes a Health Risk Assessment, which is a very important component of comprehensive care for elders (Part 2, p. 186).  CMS should develop a way in which an HRA regularly includes at least a test of cognitive function and a test of ADL function, and then the results should be able to be detected in the claim stream so as to be combined with the assessments in post-hospital care under IMPACT. </w:t>
       </w:r>
     </w:p>
     <w:p>
@@ -206,7 +218,11 @@
         <w:t>Health-Related Services.</w:t>
       </w:r>
       <w:r>
-        <w:t xml:space="preserve"> The Note allows new flexibility in enabling MA plans to pay for health-related non-medical services, so long as they offer these to all of their beneficiaries similarly situated.  This change in CMS regulations could be a very important direction to correct, at least partially, the inattention to supportive services in the U.S.  To that end, it is important that the Note (and the NPRM before it) do not define the scope of possible services to be allowed, beyond requiring that they be available uniformly (Part 2, p. 184) and be health-related.  All of the examples in the Note and in the NPRM relate to medical diagnoses.  CMS should make clear that services availability can turn on disability (e.g., 2+ ADL dependencies) or the combination of disability and informal social support (so that a person living with disabilities who has no volunteer help would qualify for services such as home-delivered meals, whereas a person with the same diagnoses and disabilities who has a live-in caregiver would not be considered to be similarly situated).  In the same vein, the array of services needing buttressed should extend to nutrition of this sort, along with housing modifications and other supportive services.  These can be “diagnosed by a plan provider” (Part 2, p. 184), but this will be much more a functional status and a parallel need for a supportive service, rather than a conventional medical diagnosis.  It is a good feature that the flexibility to pay for some non-medical health-related supportive services can be initiated in counties, rather than being required to cover the MA plan’s whole territory at the start.  CMS should aggressively examine how MA plans are using this new flexibility and should share the insights gained quickly.</w:t>
+        <w:t xml:space="preserve"> The Note allows new flexibility in enabling MA plans to pay for health-related non-medical services, so long as they offer these to all of their beneficiaries similarly situated.  This change in CMS regulations could be a very important direction to correct, at least partially, the inattention to supportive services in the U.S.  To that end, it is important that the Note (and the NPRM before it) do not define the scope of possible services to be allowed, beyond requiring that they be available uniformly (Part 2, p. 184) and be health-related.  All of the examples in the Note and in the NPRM relate to medical diagnoses.  CMS should make clear that services availability can turn on disability (e.g., 2+ ADL dependencies) or the combination of disability and informal social support (so that a person living with disabilities who has no volunteer help would qualify for services such as home-delivered meals, whereas a person with the same diagnoses and disabilities who has a live-in caregiver would not be considered to be similarly situated).  In the same vein, the array of services needing buttressed should extend to nutrition of this sort, along with housing modifications and other supportive services.  These can be “diagnosed by a plan provider” (Part 2, p. 184), but this will be much more a functional status and a parallel need for a supportive service, rather than a conventional medical diagnosis.  It is a good feature </w:t>
+      </w:r>
+      <w:r>
+        <w:lastRenderedPageBreak/>
+        <w:t>that the flexibility to pay for some non-medical health-related supportive services can be initiated in counties, rather than being required to cover the MA plan’s whole territory at the start.  CMS should aggressively examine how MA plans are using this new flexibility and should share the insights gained quickly.</w:t>
       </w:r>
     </w:p>
     <w:p>
@@ -215,7 +231,6 @@
           <w:b/>
           <w:u w:val="single"/>
         </w:rPr>
-        <w:lastRenderedPageBreak/>
         <w:t>Opioid Policies.</w:t>
       </w:r>
       <w:r>
@@ -224,12 +239,12 @@
     </w:p>
     <w:p>
       <w:r>
-        <w:t xml:space="preserve">In short, the policies proposed here are certain to be inadequate, both to stem the opioid overuse and to assure appropriate use.  The nation needs to reassess the overall approach to therapeutic use, diversion, and abuse. Most likely, legitimate use needs to be monitored with Prescription Drug Monitoring Programs (PDMP) and, except for short-term use in persons having surgery (or another acute injury) or nearing death, opioid prescribing should probably be brought under the control of a manageable number of pain treatment centers.  These expert centers would have multi-disciplinary teams and monitors of performance, and would relate to local providers through various communication devices (e.g., Project ECHO).  So, the person needing pain management would have the plan of care and any contract needed set at the pain treatment center, but the local physician (or NP/PA) would do the actual prescribing and monitoring with the PDMP keeping track of the patterns of the centers and one or more contractors providing technical </w:t>
+        <w:t>In short, the policies proposed here are certain to be inadequate, both to stem the opioid overuse and to assure appropriate use.  The nation needs to reassess the overall approach to therapeutic use, diversion, and abuse. Most likely, legitimate use needs to be monitored with Prescription Drug Monitoring Programs (PDMP) and, except for short-term use in persons having surgery (or another acute injury) or nearing death, opioid prescribing should probably be brought under the control of a manageable number of pain treatment centers.  These expert centers would have multi-disciplinary teams and monitors of performance, and would relate to local providers through various communication devices (e.g., Project ECHO).  So, the person needing pain management would have the plan of care and any contract needed set at the pain treatment center, but the local physician (or NP/PA) would do the ac</w:t>
       </w:r>
       <w:bookmarkStart w:id="0" w:name="_GoBack"/>
-      <w:r>
-        <w:lastRenderedPageBreak/>
-        <w:t xml:space="preserve">assistance.  </w:t>
+      <w:bookmarkEnd w:id="0"/>
+      <w:r>
+        <w:t xml:space="preserve">tual prescribing and monitoring with the PDMP keeping track of the patterns of the centers and one or more contractors providing technical assistance.  </w:t>
       </w:r>
     </w:p>
     <w:p>
@@ -238,7 +253,6 @@
       </w:r>
     </w:p>
     <w:p/>
-    <w:bookmarkEnd w:id="0"/>
     <w:p>
       <w:pPr>
         <w:rPr>
@@ -263,7 +277,7 @@
 </file>
 
 <file path=word/endnotes.xml><?xml version="1.0" encoding="utf-8"?>
-<w:endnotes xmlns:wpc="http://schemas.microsoft.com/office/word/2010/wordprocessingCanvas" xmlns:mc="http://schemas.openxmlformats.org/markup-compatibility/2006" xmlns:o="urn:schemas-microsoft-com:office:office" xmlns:r="http://schemas.openxmlformats.org/officeDocument/2006/relationships" xmlns:m="http://schemas.openxmlformats.org/officeDocument/2006/math" xmlns:v="urn:schemas-microsoft-com:vml" xmlns:wp14="http://schemas.microsoft.com/office/word/2010/wordprocessingDrawing" xmlns:wp="http://schemas.openxmlformats.org/drawingml/2006/wordprocessingDrawing" xmlns:w10="urn:schemas-microsoft-com:office:word" xmlns:w="http://schemas.openxmlformats.org/wordprocessingml/2006/main" xmlns:w14="http://schemas.microsoft.com/office/word/2010/wordml" xmlns:w15="http://schemas.microsoft.com/office/word/2012/wordml" xmlns:wpg="http://schemas.microsoft.com/office/word/2010/wordprocessingGroup" xmlns:wpi="http://schemas.microsoft.com/office/word/2010/wordprocessingInk" xmlns:wne="http://schemas.microsoft.com/office/word/2006/wordml" xmlns:wps="http://schemas.microsoft.com/office/word/2010/wordprocessingShape" mc:Ignorable="w14 w15 wp14">
+<w:endnotes xmlns:wpc="http://schemas.microsoft.com/office/word/2010/wordprocessingCanvas" xmlns:cx="http://schemas.microsoft.com/office/drawing/2014/chartex" xmlns:cx1="http://schemas.microsoft.com/office/drawing/2015/9/8/chartex" xmlns:mc="http://schemas.openxmlformats.org/markup-compatibility/2006" xmlns:o="urn:schemas-microsoft-com:office:office" xmlns:r="http://schemas.openxmlformats.org/officeDocument/2006/relationships" xmlns:m="http://schemas.openxmlformats.org/officeDocument/2006/math" xmlns:v="urn:schemas-microsoft-com:vml" xmlns:wp14="http://schemas.microsoft.com/office/word/2010/wordprocessingDrawing" xmlns:wp="http://schemas.openxmlformats.org/drawingml/2006/wordprocessingDrawing" xmlns:w10="urn:schemas-microsoft-com:office:word" xmlns:w="http://schemas.openxmlformats.org/wordprocessingml/2006/main" xmlns:w14="http://schemas.microsoft.com/office/word/2010/wordml" xmlns:w15="http://schemas.microsoft.com/office/word/2012/wordml" xmlns:w16se="http://schemas.microsoft.com/office/word/2015/wordml/symex" xmlns:wpg="http://schemas.microsoft.com/office/word/2010/wordprocessingGroup" xmlns:wpi="http://schemas.microsoft.com/office/word/2010/wordprocessingInk" xmlns:wne="http://schemas.microsoft.com/office/word/2006/wordml" xmlns:wps="http://schemas.microsoft.com/office/word/2010/wordprocessingShape" mc:Ignorable="w14 w15 w16se wp14">
   <w:endnote w:type="separator" w:id="-1">
     <w:p>
       <w:r>
@@ -282,7 +296,7 @@
 </file>
 
 <file path=word/footer1.xml><?xml version="1.0" encoding="utf-8"?>
-<w:ftr xmlns:wpc="http://schemas.microsoft.com/office/word/2010/wordprocessingCanvas" xmlns:mc="http://schemas.openxmlformats.org/markup-compatibility/2006" xmlns:o="urn:schemas-microsoft-com:office:office" xmlns:r="http://schemas.openxmlformats.org/officeDocument/2006/relationships" xmlns:m="http://schemas.openxmlformats.org/officeDocument/2006/math" xmlns:v="urn:schemas-microsoft-com:vml" xmlns:wp14="http://schemas.microsoft.com/office/word/2010/wordprocessingDrawing" xmlns:wp="http://schemas.openxmlformats.org/drawingml/2006/wordprocessingDrawing" xmlns:w10="urn:schemas-microsoft-com:office:word" xmlns:w="http://schemas.openxmlformats.org/wordprocessingml/2006/main" xmlns:w14="http://schemas.microsoft.com/office/word/2010/wordml" xmlns:w15="http://schemas.microsoft.com/office/word/2012/wordml" xmlns:wpg="http://schemas.microsoft.com/office/word/2010/wordprocessingGroup" xmlns:wpi="http://schemas.microsoft.com/office/word/2010/wordprocessingInk" xmlns:wne="http://schemas.microsoft.com/office/word/2006/wordml" xmlns:wps="http://schemas.microsoft.com/office/word/2010/wordprocessingShape" mc:Ignorable="w14 w15 wp14">
+<w:ftr xmlns:wpc="http://schemas.microsoft.com/office/word/2010/wordprocessingCanvas" xmlns:cx="http://schemas.microsoft.com/office/drawing/2014/chartex" xmlns:cx1="http://schemas.microsoft.com/office/drawing/2015/9/8/chartex" xmlns:mc="http://schemas.openxmlformats.org/markup-compatibility/2006" xmlns:o="urn:schemas-microsoft-com:office:office" xmlns:r="http://schemas.openxmlformats.org/officeDocument/2006/relationships" xmlns:m="http://schemas.openxmlformats.org/officeDocument/2006/math" xmlns:v="urn:schemas-microsoft-com:vml" xmlns:wp14="http://schemas.microsoft.com/office/word/2010/wordprocessingDrawing" xmlns:wp="http://schemas.openxmlformats.org/drawingml/2006/wordprocessingDrawing" xmlns:w10="urn:schemas-microsoft-com:office:word" xmlns:w="http://schemas.openxmlformats.org/wordprocessingml/2006/main" xmlns:w14="http://schemas.microsoft.com/office/word/2010/wordml" xmlns:w15="http://schemas.microsoft.com/office/word/2012/wordml" xmlns:w16se="http://schemas.microsoft.com/office/word/2015/wordml/symex" xmlns:wpg="http://schemas.microsoft.com/office/word/2010/wordprocessingGroup" xmlns:wpi="http://schemas.microsoft.com/office/word/2010/wordprocessingInk" xmlns:wne="http://schemas.microsoft.com/office/word/2006/wordml" xmlns:wps="http://schemas.microsoft.com/office/word/2010/wordprocessingShape" mc:Ignorable="w14 w15 w16se wp14">
   <w:p>
     <w:pPr>
       <w:pStyle w:val="Footer"/>
@@ -379,7 +393,7 @@
 </file>
 
 <file path=word/footer2.xml><?xml version="1.0" encoding="utf-8"?>
-<w:ftr xmlns:wpc="http://schemas.microsoft.com/office/word/2010/wordprocessingCanvas" xmlns:mc="http://schemas.openxmlformats.org/markup-compatibility/2006" xmlns:o="urn:schemas-microsoft-com:office:office" xmlns:r="http://schemas.openxmlformats.org/officeDocument/2006/relationships" xmlns:m="http://schemas.openxmlformats.org/officeDocument/2006/math" xmlns:v="urn:schemas-microsoft-com:vml" xmlns:wp14="http://schemas.microsoft.com/office/word/2010/wordprocessingDrawing" xmlns:wp="http://schemas.openxmlformats.org/drawingml/2006/wordprocessingDrawing" xmlns:w10="urn:schemas-microsoft-com:office:word" xmlns:w="http://schemas.openxmlformats.org/wordprocessingml/2006/main" xmlns:w14="http://schemas.microsoft.com/office/word/2010/wordml" xmlns:w15="http://schemas.microsoft.com/office/word/2012/wordml" xmlns:wpg="http://schemas.microsoft.com/office/word/2010/wordprocessingGroup" xmlns:wpi="http://schemas.microsoft.com/office/word/2010/wordprocessingInk" xmlns:wne="http://schemas.microsoft.com/office/word/2006/wordml" xmlns:wps="http://schemas.microsoft.com/office/word/2010/wordprocessingShape" mc:Ignorable="w14 w15 wp14">
+<w:ftr xmlns:wpc="http://schemas.microsoft.com/office/word/2010/wordprocessingCanvas" xmlns:cx="http://schemas.microsoft.com/office/drawing/2014/chartex" xmlns:cx1="http://schemas.microsoft.com/office/drawing/2015/9/8/chartex" xmlns:mc="http://schemas.openxmlformats.org/markup-compatibility/2006" xmlns:o="urn:schemas-microsoft-com:office:office" xmlns:r="http://schemas.openxmlformats.org/officeDocument/2006/relationships" xmlns:m="http://schemas.openxmlformats.org/officeDocument/2006/math" xmlns:v="urn:schemas-microsoft-com:vml" xmlns:wp14="http://schemas.microsoft.com/office/word/2010/wordprocessingDrawing" xmlns:wp="http://schemas.openxmlformats.org/drawingml/2006/wordprocessingDrawing" xmlns:w10="urn:schemas-microsoft-com:office:word" xmlns:w="http://schemas.openxmlformats.org/wordprocessingml/2006/main" xmlns:w14="http://schemas.microsoft.com/office/word/2010/wordml" xmlns:w15="http://schemas.microsoft.com/office/word/2012/wordml" xmlns:w16se="http://schemas.microsoft.com/office/word/2015/wordml/symex" xmlns:wpg="http://schemas.microsoft.com/office/word/2010/wordprocessingGroup" xmlns:wpi="http://schemas.microsoft.com/office/word/2010/wordprocessingInk" xmlns:wne="http://schemas.microsoft.com/office/word/2006/wordml" xmlns:wps="http://schemas.microsoft.com/office/word/2010/wordprocessingShape" mc:Ignorable="w14 w15 w16se wp14">
   <w:p>
     <w:pPr>
       <w:pStyle w:val="Footer"/>
@@ -476,7 +490,7 @@
 </file>
 
 <file path=word/footnotes.xml><?xml version="1.0" encoding="utf-8"?>
-<w:footnotes xmlns:wpc="http://schemas.microsoft.com/office/word/2010/wordprocessingCanvas" xmlns:mc="http://schemas.openxmlformats.org/markup-compatibility/2006" xmlns:o="urn:schemas-microsoft-com:office:office" xmlns:r="http://schemas.openxmlformats.org/officeDocument/2006/relationships" xmlns:m="http://schemas.openxmlformats.org/officeDocument/2006/math" xmlns:v="urn:schemas-microsoft-com:vml" xmlns:wp14="http://schemas.microsoft.com/office/word/2010/wordprocessingDrawing" xmlns:wp="http://schemas.openxmlformats.org/drawingml/2006/wordprocessingDrawing" xmlns:w10="urn:schemas-microsoft-com:office:word" xmlns:w="http://schemas.openxmlformats.org/wordprocessingml/2006/main" xmlns:w14="http://schemas.microsoft.com/office/word/2010/wordml" xmlns:w15="http://schemas.microsoft.com/office/word/2012/wordml" xmlns:wpg="http://schemas.microsoft.com/office/word/2010/wordprocessingGroup" xmlns:wpi="http://schemas.microsoft.com/office/word/2010/wordprocessingInk" xmlns:wne="http://schemas.microsoft.com/office/word/2006/wordml" xmlns:wps="http://schemas.microsoft.com/office/word/2010/wordprocessingShape" mc:Ignorable="w14 w15 wp14">
+<w:footnotes xmlns:wpc="http://schemas.microsoft.com/office/word/2010/wordprocessingCanvas" xmlns:cx="http://schemas.microsoft.com/office/drawing/2014/chartex" xmlns:cx1="http://schemas.microsoft.com/office/drawing/2015/9/8/chartex" xmlns:mc="http://schemas.openxmlformats.org/markup-compatibility/2006" xmlns:o="urn:schemas-microsoft-com:office:office" xmlns:r="http://schemas.openxmlformats.org/officeDocument/2006/relationships" xmlns:m="http://schemas.openxmlformats.org/officeDocument/2006/math" xmlns:v="urn:schemas-microsoft-com:vml" xmlns:wp14="http://schemas.microsoft.com/office/word/2010/wordprocessingDrawing" xmlns:wp="http://schemas.openxmlformats.org/drawingml/2006/wordprocessingDrawing" xmlns:w10="urn:schemas-microsoft-com:office:word" xmlns:w="http://schemas.openxmlformats.org/wordprocessingml/2006/main" xmlns:w14="http://schemas.microsoft.com/office/word/2010/wordml" xmlns:w15="http://schemas.microsoft.com/office/word/2012/wordml" xmlns:w16se="http://schemas.microsoft.com/office/word/2015/wordml/symex" xmlns:wpg="http://schemas.microsoft.com/office/word/2010/wordprocessingGroup" xmlns:wpi="http://schemas.microsoft.com/office/word/2010/wordprocessingInk" xmlns:wne="http://schemas.microsoft.com/office/word/2006/wordml" xmlns:wps="http://schemas.microsoft.com/office/word/2010/wordprocessingShape" mc:Ignorable="w14 w15 w16se wp14">
   <w:footnote w:type="separator" w:id="-1">
     <w:p>
       <w:r>
@@ -495,7 +509,7 @@
 </file>
 
 <file path=word/header1.xml><?xml version="1.0" encoding="utf-8"?>
-<w:hdr xmlns:wpc="http://schemas.microsoft.com/office/word/2010/wordprocessingCanvas" xmlns:mc="http://schemas.openxmlformats.org/markup-compatibility/2006" xmlns:o="urn:schemas-microsoft-com:office:office" xmlns:r="http://schemas.openxmlformats.org/officeDocument/2006/relationships" xmlns:m="http://schemas.openxmlformats.org/officeDocument/2006/math" xmlns:v="urn:schemas-microsoft-com:vml" xmlns:wp14="http://schemas.microsoft.com/office/word/2010/wordprocessingDrawing" xmlns:wp="http://schemas.openxmlformats.org/drawingml/2006/wordprocessingDrawing" xmlns:w10="urn:schemas-microsoft-com:office:word" xmlns:w="http://schemas.openxmlformats.org/wordprocessingml/2006/main" xmlns:w14="http://schemas.microsoft.com/office/word/2010/wordml" xmlns:w15="http://schemas.microsoft.com/office/word/2012/wordml" xmlns:wpg="http://schemas.microsoft.com/office/word/2010/wordprocessingGroup" xmlns:wpi="http://schemas.microsoft.com/office/word/2010/wordprocessingInk" xmlns:wne="http://schemas.microsoft.com/office/word/2006/wordml" xmlns:wps="http://schemas.microsoft.com/office/word/2010/wordprocessingShape" mc:Ignorable="w14 w15 wp14">
+<w:hdr xmlns:wpc="http://schemas.microsoft.com/office/word/2010/wordprocessingCanvas" xmlns:cx="http://schemas.microsoft.com/office/drawing/2014/chartex" xmlns:cx1="http://schemas.microsoft.com/office/drawing/2015/9/8/chartex" xmlns:mc="http://schemas.openxmlformats.org/markup-compatibility/2006" xmlns:o="urn:schemas-microsoft-com:office:office" xmlns:r="http://schemas.openxmlformats.org/officeDocument/2006/relationships" xmlns:m="http://schemas.openxmlformats.org/officeDocument/2006/math" xmlns:v="urn:schemas-microsoft-com:vml" xmlns:wp14="http://schemas.microsoft.com/office/word/2010/wordprocessingDrawing" xmlns:wp="http://schemas.openxmlformats.org/drawingml/2006/wordprocessingDrawing" xmlns:w10="urn:schemas-microsoft-com:office:word" xmlns:w="http://schemas.openxmlformats.org/wordprocessingml/2006/main" xmlns:w14="http://schemas.microsoft.com/office/word/2010/wordml" xmlns:w15="http://schemas.microsoft.com/office/word/2012/wordml" xmlns:w16se="http://schemas.microsoft.com/office/word/2015/wordml/symex" xmlns:wpg="http://schemas.microsoft.com/office/word/2010/wordprocessingGroup" xmlns:wpi="http://schemas.microsoft.com/office/word/2010/wordprocessingInk" xmlns:wne="http://schemas.microsoft.com/office/word/2006/wordml" xmlns:wps="http://schemas.microsoft.com/office/word/2010/wordprocessingShape" mc:Ignorable="w14 w15 w16se wp14">
   <w:tbl>
     <w:tblPr>
       <w:tblStyle w:val="TableGrid"/>
@@ -574,7 +588,7 @@
               <w:noProof/>
               <w:color w:val="EA2839"/>
             </w:rPr>
-            <w:t>6</w:t>
+            <w:t>4</w:t>
           </w:r>
           <w:r>
             <w:rPr>
@@ -651,7 +665,7 @@
 </file>
 
 <file path=word/header2.xml><?xml version="1.0" encoding="utf-8"?>
-<w:hdr xmlns:wpc="http://schemas.microsoft.com/office/word/2010/wordprocessingCanvas" xmlns:mc="http://schemas.openxmlformats.org/markup-compatibility/2006" xmlns:o="urn:schemas-microsoft-com:office:office" xmlns:r="http://schemas.openxmlformats.org/officeDocument/2006/relationships" xmlns:m="http://schemas.openxmlformats.org/officeDocument/2006/math" xmlns:v="urn:schemas-microsoft-com:vml" xmlns:wp14="http://schemas.microsoft.com/office/word/2010/wordprocessingDrawing" xmlns:wp="http://schemas.openxmlformats.org/drawingml/2006/wordprocessingDrawing" xmlns:w10="urn:schemas-microsoft-com:office:word" xmlns:w="http://schemas.openxmlformats.org/wordprocessingml/2006/main" xmlns:w14="http://schemas.microsoft.com/office/word/2010/wordml" xmlns:w15="http://schemas.microsoft.com/office/word/2012/wordml" xmlns:wpg="http://schemas.microsoft.com/office/word/2010/wordprocessingGroup" xmlns:wpi="http://schemas.microsoft.com/office/word/2010/wordprocessingInk" xmlns:wne="http://schemas.microsoft.com/office/word/2006/wordml" xmlns:wps="http://schemas.microsoft.com/office/word/2010/wordprocessingShape" mc:Ignorable="w14 w15 wp14">
+<w:hdr xmlns:wpc="http://schemas.microsoft.com/office/word/2010/wordprocessingCanvas" xmlns:cx="http://schemas.microsoft.com/office/drawing/2014/chartex" xmlns:cx1="http://schemas.microsoft.com/office/drawing/2015/9/8/chartex" xmlns:mc="http://schemas.openxmlformats.org/markup-compatibility/2006" xmlns:o="urn:schemas-microsoft-com:office:office" xmlns:r="http://schemas.openxmlformats.org/officeDocument/2006/relationships" xmlns:m="http://schemas.openxmlformats.org/officeDocument/2006/math" xmlns:v="urn:schemas-microsoft-com:vml" xmlns:wp14="http://schemas.microsoft.com/office/word/2010/wordprocessingDrawing" xmlns:wp="http://schemas.openxmlformats.org/drawingml/2006/wordprocessingDrawing" xmlns:w10="urn:schemas-microsoft-com:office:word" xmlns:w="http://schemas.openxmlformats.org/wordprocessingml/2006/main" xmlns:w14="http://schemas.microsoft.com/office/word/2010/wordml" xmlns:w15="http://schemas.microsoft.com/office/word/2012/wordml" xmlns:w16se="http://schemas.microsoft.com/office/word/2015/wordml/symex" xmlns:wpg="http://schemas.microsoft.com/office/word/2010/wordprocessingGroup" xmlns:wpi="http://schemas.microsoft.com/office/word/2010/wordprocessingInk" xmlns:wne="http://schemas.microsoft.com/office/word/2006/wordml" xmlns:wps="http://schemas.microsoft.com/office/word/2010/wordprocessingShape" mc:Ignorable="w14 w15 w16se wp14">
   <w:tbl>
     <w:tblPr>
       <w:tblStyle w:val="TableGrid"/>
@@ -846,7 +860,7 @@
 </file>
 
 <file path=word/numbering.xml><?xml version="1.0" encoding="utf-8"?>
-<w:numbering xmlns:wpc="http://schemas.microsoft.com/office/word/2010/wordprocessingCanvas" xmlns:mc="http://schemas.openxmlformats.org/markup-compatibility/2006" xmlns:o="urn:schemas-microsoft-com:office:office" xmlns:r="http://schemas.openxmlformats.org/officeDocument/2006/relationships" xmlns:m="http://schemas.openxmlformats.org/officeDocument/2006/math" xmlns:v="urn:schemas-microsoft-com:vml" xmlns:wp14="http://schemas.microsoft.com/office/word/2010/wordprocessingDrawing" xmlns:wp="http://schemas.openxmlformats.org/drawingml/2006/wordprocessingDrawing" xmlns:w10="urn:schemas-microsoft-com:office:word" xmlns:w="http://schemas.openxmlformats.org/wordprocessingml/2006/main" xmlns:w14="http://schemas.microsoft.com/office/word/2010/wordml" xmlns:w15="http://schemas.microsoft.com/office/word/2012/wordml" xmlns:wpg="http://schemas.microsoft.com/office/word/2010/wordprocessingGroup" xmlns:wpi="http://schemas.microsoft.com/office/word/2010/wordprocessingInk" xmlns:wne="http://schemas.microsoft.com/office/word/2006/wordml" xmlns:wps="http://schemas.microsoft.com/office/word/2010/wordprocessingShape" mc:Ignorable="w14 w15 wp14">
+<w:numbering xmlns:wpc="http://schemas.microsoft.com/office/word/2010/wordprocessingCanvas" xmlns:cx="http://schemas.microsoft.com/office/drawing/2014/chartex" xmlns:cx1="http://schemas.microsoft.com/office/drawing/2015/9/8/chartex" xmlns:mc="http://schemas.openxmlformats.org/markup-compatibility/2006" xmlns:o="urn:schemas-microsoft-com:office:office" xmlns:r="http://schemas.openxmlformats.org/officeDocument/2006/relationships" xmlns:m="http://schemas.openxmlformats.org/officeDocument/2006/math" xmlns:v="urn:schemas-microsoft-com:vml" xmlns:wp14="http://schemas.microsoft.com/office/word/2010/wordprocessingDrawing" xmlns:wp="http://schemas.openxmlformats.org/drawingml/2006/wordprocessingDrawing" xmlns:w10="urn:schemas-microsoft-com:office:word" xmlns:w="http://schemas.openxmlformats.org/wordprocessingml/2006/main" xmlns:w14="http://schemas.microsoft.com/office/word/2010/wordml" xmlns:w15="http://schemas.microsoft.com/office/word/2012/wordml" xmlns:w16se="http://schemas.microsoft.com/office/word/2015/wordml/symex" xmlns:wpg="http://schemas.microsoft.com/office/word/2010/wordprocessingGroup" xmlns:wpi="http://schemas.microsoft.com/office/word/2010/wordprocessingInk" xmlns:wne="http://schemas.microsoft.com/office/word/2006/wordml" xmlns:wps="http://schemas.microsoft.com/office/word/2010/wordprocessingShape" mc:Ignorable="w14 w15 w16se wp14">
   <w:abstractNum w:abstractNumId="0" w15:restartNumberingAfterBreak="0">
     <w:nsid w:val="5FE34F88"/>
     <w:multiLevelType w:val="hybridMultilevel"/>
@@ -1180,7 +1194,7 @@
 </file>
 
 <file path=word/styles.xml><?xml version="1.0" encoding="utf-8"?>
-<w:styles xmlns:mc="http://schemas.openxmlformats.org/markup-compatibility/2006" xmlns:r="http://schemas.openxmlformats.org/officeDocument/2006/relationships" xmlns:w="http://schemas.openxmlformats.org/wordprocessingml/2006/main" xmlns:w14="http://schemas.microsoft.com/office/word/2010/wordml" xmlns:w15="http://schemas.microsoft.com/office/word/2012/wordml" mc:Ignorable="w14 w15">
+<w:styles xmlns:mc="http://schemas.openxmlformats.org/markup-compatibility/2006" xmlns:r="http://schemas.openxmlformats.org/officeDocument/2006/relationships" xmlns:w="http://schemas.openxmlformats.org/wordprocessingml/2006/main" xmlns:w14="http://schemas.microsoft.com/office/word/2010/wordml" xmlns:w15="http://schemas.microsoft.com/office/word/2012/wordml" xmlns:w16se="http://schemas.microsoft.com/office/word/2015/wordml/symex" mc:Ignorable="w14 w15 w16se">
   <w:docDefaults>
     <w:rPrDefault>
       <w:rPr>
@@ -2303,21 +2317,6 @@
 </file>
 
 <file path=customXml/item1.xml><?xml version="1.0" encoding="utf-8"?>
-<p:properties xmlns:p="http://schemas.microsoft.com/office/2006/metadata/properties" xmlns:xsi="http://www.w3.org/2001/XMLSchema-instance">
-  <documentManagement/>
-</p:properties>
-</file>
-
-<file path=customXml/item2.xml><?xml version="1.0" encoding="utf-8"?>
-<?mso-contentType ?>
-<FormTemplates xmlns="http://schemas.microsoft.com/sharepoint/v3/contenttype/forms">
-  <Display>DocumentLibraryForm</Display>
-  <Edit>DocumentLibraryForm</Edit>
-  <New>DocumentLibraryForm</New>
-</FormTemplates>
-</file>
-
-<file path=customXml/item3.xml><?xml version="1.0" encoding="utf-8"?>
 <ct:contentTypeSchema xmlns:ct="http://schemas.microsoft.com/office/2006/metadata/contentType" xmlns:ma="http://schemas.microsoft.com/office/2006/metadata/properties/metaAttributes" ct:_="" ma:_="" ma:contentTypeName="Document" ma:contentTypeID="0x010100BB60E9A0BBBF544A94B9641837239F8C" ma:contentTypeVersion="6" ma:contentTypeDescription="Create a new document." ma:contentTypeScope="" ma:versionID="eb65b95fd736ceb93691c4e7960b86b5">
   <xsd:schema xmlns:xsd="http://www.w3.org/2001/XMLSchema" xmlns:xs="http://www.w3.org/2001/XMLSchema" xmlns:p="http://schemas.microsoft.com/office/2006/metadata/properties" xmlns:ns2="06ed205a-f4e9-4499-b6bb-474eea0b5808" xmlns:ns3="650bd26c-e1e6-4ed5-8927-b68a6821b85d" targetNamespace="http://schemas.microsoft.com/office/2006/metadata/properties" ma:root="true" ma:fieldsID="5c2a569bafe7c6812f9608ecd4b104e7" ns2:_="" ns3:_="">
     <xsd:import namespace="06ed205a-f4e9-4499-b6bb-474eea0b5808"/>
@@ -2494,36 +2493,26 @@
 </ct:contentTypeSchema>
 </file>
 
+<file path=customXml/item2.xml><?xml version="1.0" encoding="utf-8"?>
+<?mso-contentType ?>
+<FormTemplates xmlns="http://schemas.microsoft.com/sharepoint/v3/contenttype/forms">
+  <Display>DocumentLibraryForm</Display>
+  <Edit>DocumentLibraryForm</Edit>
+  <New>DocumentLibraryForm</New>
+</FormTemplates>
+</file>
+
+<file path=customXml/item3.xml><?xml version="1.0" encoding="utf-8"?>
+<p:properties xmlns:p="http://schemas.microsoft.com/office/2006/metadata/properties" xmlns:xsi="http://www.w3.org/2001/XMLSchema-instance">
+  <documentManagement/>
+</p:properties>
+</file>
+
 <file path=customXml/item4.xml><?xml version="1.0" encoding="utf-8"?>
 <b:Sources xmlns:b="http://schemas.openxmlformats.org/officeDocument/2006/bibliography" xmlns="http://schemas.openxmlformats.org/officeDocument/2006/bibliography" SelectedStyle="\APASixthEditionOfficeOnline.xsl" StyleName="APA" Version="6"/>
 </file>
 
 <file path=customXml/itemProps1.xml><?xml version="1.0" encoding="utf-8"?>
-<ds:datastoreItem xmlns:ds="http://schemas.openxmlformats.org/officeDocument/2006/customXml" ds:itemID="{DE4F51DA-114F-4B3E-BF34-264E44D75EFC}">
-  <ds:schemaRefs>
-    <ds:schemaRef ds:uri="http://schemas.microsoft.com/office/2006/metadata/properties"/>
-    <ds:schemaRef ds:uri="http://schemas.microsoft.com/office/infopath/2007/PartnerControls"/>
-    <ds:schemaRef ds:uri="http://www.w3.org/XML/1998/namespace"/>
-    <ds:schemaRef ds:uri="http://schemas.microsoft.com/office/2006/documentManagement/types"/>
-    <ds:schemaRef ds:uri="http://purl.org/dc/dcmitype/"/>
-    <ds:schemaRef ds:uri="http://schemas.openxmlformats.org/package/2006/metadata/core-properties"/>
-    <ds:schemaRef ds:uri="http://purl.org/dc/terms/"/>
-    <ds:schemaRef ds:uri="650bd26c-e1e6-4ed5-8927-b68a6821b85d"/>
-    <ds:schemaRef ds:uri="06ed205a-f4e9-4499-b6bb-474eea0b5808"/>
-    <ds:schemaRef ds:uri="http://purl.org/dc/elements/1.1/"/>
-  </ds:schemaRefs>
-</ds:datastoreItem>
-</file>
-
-<file path=customXml/itemProps2.xml><?xml version="1.0" encoding="utf-8"?>
-<ds:datastoreItem xmlns:ds="http://schemas.openxmlformats.org/officeDocument/2006/customXml" ds:itemID="{8C0438AD-DC84-4ED9-A798-FA7D57A0DEC3}">
-  <ds:schemaRefs>
-    <ds:schemaRef ds:uri="http://schemas.microsoft.com/sharepoint/v3/contenttype/forms"/>
-  </ds:schemaRefs>
-</ds:datastoreItem>
-</file>
-
-<file path=customXml/itemProps3.xml><?xml version="1.0" encoding="utf-8"?>
 <ds:datastoreItem xmlns:ds="http://schemas.openxmlformats.org/officeDocument/2006/customXml" ds:itemID="{5E93B842-A81D-41A9-A4D9-AE9E688B4614}">
   <ds:schemaRefs>
     <ds:schemaRef ds:uri="http://schemas.microsoft.com/office/2006/metadata/contentType"/>
@@ -2542,8 +2531,33 @@
 </ds:datastoreItem>
 </file>
 
+<file path=customXml/itemProps2.xml><?xml version="1.0" encoding="utf-8"?>
+<ds:datastoreItem xmlns:ds="http://schemas.openxmlformats.org/officeDocument/2006/customXml" ds:itemID="{8C0438AD-DC84-4ED9-A798-FA7D57A0DEC3}">
+  <ds:schemaRefs>
+    <ds:schemaRef ds:uri="http://schemas.microsoft.com/sharepoint/v3/contenttype/forms"/>
+  </ds:schemaRefs>
+</ds:datastoreItem>
+</file>
+
+<file path=customXml/itemProps3.xml><?xml version="1.0" encoding="utf-8"?>
+<ds:datastoreItem xmlns:ds="http://schemas.openxmlformats.org/officeDocument/2006/customXml" ds:itemID="{DE4F51DA-114F-4B3E-BF34-264E44D75EFC}">
+  <ds:schemaRefs>
+    <ds:schemaRef ds:uri="http://schemas.microsoft.com/office/2006/metadata/properties"/>
+    <ds:schemaRef ds:uri="http://schemas.microsoft.com/office/infopath/2007/PartnerControls"/>
+    <ds:schemaRef ds:uri="http://www.w3.org/XML/1998/namespace"/>
+    <ds:schemaRef ds:uri="http://schemas.microsoft.com/office/2006/documentManagement/types"/>
+    <ds:schemaRef ds:uri="http://purl.org/dc/dcmitype/"/>
+    <ds:schemaRef ds:uri="http://schemas.openxmlformats.org/package/2006/metadata/core-properties"/>
+    <ds:schemaRef ds:uri="http://purl.org/dc/terms/"/>
+    <ds:schemaRef ds:uri="650bd26c-e1e6-4ed5-8927-b68a6821b85d"/>
+    <ds:schemaRef ds:uri="06ed205a-f4e9-4499-b6bb-474eea0b5808"/>
+    <ds:schemaRef ds:uri="http://purl.org/dc/elements/1.1/"/>
+  </ds:schemaRefs>
+</ds:datastoreItem>
+</file>
+
 <file path=customXml/itemProps4.xml><?xml version="1.0" encoding="utf-8"?>
-<ds:datastoreItem xmlns:ds="http://schemas.openxmlformats.org/officeDocument/2006/customXml" ds:itemID="{7600A00E-47EA-408C-9BA8-2A7EE7C0EF9F}">
+<ds:datastoreItem xmlns:ds="http://schemas.openxmlformats.org/officeDocument/2006/customXml" ds:itemID="{AD5D1EC9-48B3-41E8-9945-D10B1E822A14}">
   <ds:schemaRefs>
     <ds:schemaRef ds:uri="http://schemas.openxmlformats.org/officeDocument/2006/bibliography"/>
   </ds:schemaRefs>

</xml_diff>